<commit_message>
Documentations added git repository
</commit_message>
<xml_diff>
--- a/Documentation/Technical Details Summary.docx
+++ b/Documentation/Technical Details Summary.docx
@@ -20,6 +20,55 @@
     </w:p>
     <w:p>
       <w:pPr>
+        <w:pStyle w:val="Normal"/>
+        <w:spacing w:lineRule="auto" w:line="360"/>
+        <w:ind w:left="0" w:right="0" w:hanging="0"/>
+        <w:rPr/>
+      </w:pPr>
+      <w:r>
+        <w:rPr>
+          <w:rStyle w:val="Strong"/>
+          <w:rFonts w:eastAsia="Times New Roman" w:cs="Times New Roman" w:ascii="Times New Roman" w:hAnsi="Times New Roman"/>
+          <w:b w:val="false"/>
+          <w:bCs w:val="false"/>
+          <w:color w:val="000000"/>
+          <w:sz w:val="24"/>
+          <w:szCs w:val="24"/>
+        </w:rPr>
+        <w:t xml:space="preserve">Find Model Repository here: </w:t>
+      </w:r>
+      <w:hyperlink r:id="rId3">
+        <w:r>
+          <w:rPr>
+            <w:rStyle w:val="InternetLink"/>
+            <w:rFonts w:eastAsia="Times New Roman" w:cs="Times New Roman" w:ascii="Times New Roman" w:hAnsi="Times New Roman"/>
+            <w:b w:val="false"/>
+            <w:bCs w:val="false"/>
+            <w:color w:val="000000"/>
+            <w:sz w:val="24"/>
+            <w:szCs w:val="24"/>
+          </w:rPr>
+          <w:t>https://github.com/ShadrackOdikara/FutureProofAgricAIBreedingEpidemiology.git</w:t>
+        </w:r>
+      </w:hyperlink>
+    </w:p>
+    <w:p>
+      <w:pPr>
+        <w:pStyle w:val="Normal"/>
+        <w:spacing w:lineRule="auto" w:line="360"/>
+        <w:ind w:left="0" w:right="0" w:hanging="0"/>
+        <w:rPr>
+          <w:rStyle w:val="Strong"/>
+          <w:b w:val="false"/>
+          <w:bCs w:val="false"/>
+        </w:rPr>
+      </w:pPr>
+      <w:r>
+        <w:rPr/>
+      </w:r>
+    </w:p>
+    <w:p>
+      <w:pPr>
         <w:pStyle w:val="TextBody"/>
         <w:bidi w:val="0"/>
         <w:spacing w:lineRule="auto" w:line="276" w:before="0" w:after="140"/>
@@ -361,21 +410,7 @@
           <w:rStyle w:val="Strong"/>
           <w:rFonts w:ascii="Times New Roman" w:hAnsi="Times New Roman"/>
         </w:rPr>
-        <w:t xml:space="preserve">Modules in Source Code (Located in </w:t>
-      </w:r>
-      <w:r>
-        <w:rPr>
-          <w:rStyle w:val="Strong"/>
-          <w:rFonts w:ascii="Times New Roman" w:hAnsi="Times New Roman"/>
-        </w:rPr>
-        <w:t>src</w:t>
-      </w:r>
-      <w:r>
-        <w:rPr>
-          <w:rStyle w:val="Strong"/>
-          <w:rFonts w:ascii="Times New Roman" w:hAnsi="Times New Roman"/>
-        </w:rPr>
-        <w:t xml:space="preserve"> Folder):</w:t>
+        <w:t>Modules in Source Code (Located in src Folder):</w:t>
       </w:r>
     </w:p>
     <w:p>
@@ -1214,19 +1249,7 @@
         <w:rPr>
           <w:rFonts w:ascii="Times New Roman" w:hAnsi="Times New Roman"/>
         </w:rPr>
-        <w:t xml:space="preserve"> to start using the model, </w:t>
-      </w:r>
-      <w:r>
-        <w:rPr>
-          <w:rFonts w:ascii="Times New Roman" w:hAnsi="Times New Roman"/>
-        </w:rPr>
-        <w:t>this alternative iseasier and runs faster</w:t>
-      </w:r>
-      <w:r>
-        <w:rPr>
-          <w:rFonts w:ascii="Times New Roman" w:hAnsi="Times New Roman"/>
-        </w:rPr>
-        <w:t>.</w:t>
+        <w:t xml:space="preserve"> to start using the model, this alternative iseasier and runs faster.</w:t>
       </w:r>
     </w:p>
     <w:p>
@@ -2242,7 +2265,7 @@
     <w:pPr>
       <w:widowControl/>
       <w:suppressAutoHyphens w:val="true"/>
-      <w:overflowPunct w:val="false"/>
+      <w:overflowPunct w:val="true"/>
       <w:bidi w:val="0"/>
       <w:spacing w:before="0" w:after="0"/>
       <w:jc w:val="left"/>
@@ -2281,6 +2304,13 @@
     <w:qFormat/>
     <w:rPr>
       <w:rFonts w:ascii="Liberation Mono" w:hAnsi="Liberation Mono" w:eastAsia="Noto Sans Mono CJK SC" w:cs="Liberation Mono"/>
+    </w:rPr>
+  </w:style>
+  <w:style w:type="character" w:styleId="InternetLink">
+    <w:name w:val="Hyperlink"/>
+    <w:rPr>
+      <w:color w:val="000080"/>
+      <w:u w:val="single"/>
     </w:rPr>
   </w:style>
   <w:style w:type="paragraph" w:styleId="Heading">
@@ -2347,7 +2377,7 @@
     <w:pPr>
       <w:widowControl/>
       <w:suppressAutoHyphens w:val="true"/>
-      <w:overflowPunct w:val="false"/>
+      <w:overflowPunct w:val="true"/>
       <w:bidi w:val="0"/>
       <w:spacing w:before="0" w:after="0"/>
       <w:jc w:val="left"/>

</xml_diff>